<commit_message>
Fleshed out code comments and report write-up. Also output results from different learning rates
</commit_message>
<xml_diff>
--- a/HW1 Report.docx
+++ b/HW1 Report.docx
@@ -52,15 +52,7 @@
     <w:p/>
     <w:p>
       <w:r>
-        <w:t xml:space="preserve">This project explored training </w:t>
-      </w:r>
-      <w:proofErr w:type="spellStart"/>
-      <w:r>
-        <w:t>perceptrons</w:t>
-      </w:r>
-      <w:proofErr w:type="spellEnd"/>
-      <w:r>
-        <w:t xml:space="preserve"> to recognize handwritten alpha characters, specifically distinguishing </w:t>
+        <w:t xml:space="preserve">This project explored training perceptrons to recognize handwritten alpha characters, specifically distinguishing </w:t>
       </w:r>
       <w:r>
         <w:rPr>
@@ -69,15 +61,7 @@
         <w:t>A</w:t>
       </w:r>
       <w:r>
-        <w:t xml:space="preserve">s from the other letters of the alphabet.  A text file consisting of 16 feature values for several hundred instances of each letter was used to train and test the </w:t>
-      </w:r>
-      <w:proofErr w:type="spellStart"/>
-      <w:r>
-        <w:t>perceptrons</w:t>
-      </w:r>
-      <w:proofErr w:type="spellEnd"/>
-      <w:r>
-        <w:t>, calculating final accuracy statistics.</w:t>
+        <w:t>s from the other letters of the alphabet.  A text file consisting of 16 feature values for several hundred instances of each letter was used to train and test the perceptrons, calculating final accuracy statistics.</w:t>
       </w:r>
     </w:p>
     <w:p/>
@@ -98,15 +82,7 @@
         <w:t>, using Eclipse on a MacBook Pro running Mavericks.  All data points for both the target letter and test letter are first extracted from the input file, alternatingly populating a designated training set and a test set (approximately half of the input data used for training and half for testing).</w:t>
       </w:r>
       <w:r>
-        <w:t xml:space="preserve">  The training data features are then scaled to between 0 and 1, and the </w:t>
-      </w:r>
-      <w:proofErr w:type="spellStart"/>
-      <w:r>
-        <w:t>sgn</w:t>
-      </w:r>
-      <w:proofErr w:type="spellEnd"/>
-      <w:r>
-        <w:t xml:space="preserve"> value is calculated for each instance, </w:t>
+        <w:t xml:space="preserve">  The training data features are then scaled to between 0 and 1, and the sgn value is calculated for each instance, </w:t>
       </w:r>
       <w:r>
         <w:t xml:space="preserve">beginning with randomly generated weights and adjusting them </w:t>
@@ -115,15 +91,7 @@
         <w:t>stochastically</w:t>
       </w:r>
       <w:r>
-        <w:t xml:space="preserve"> after each training example.  The entire training set is processed repeatedly until the </w:t>
-      </w:r>
-      <w:proofErr w:type="gramStart"/>
-      <w:r>
-        <w:t>change in weights converge</w:t>
-      </w:r>
-      <w:proofErr w:type="gramEnd"/>
-      <w:r>
-        <w:t xml:space="preserve"> to below a specified threshold.  Finally, the test data is processed with</w:t>
+        <w:t xml:space="preserve"> after each training example.  The entire training set is processed repeatedly until the change in weights converge to below a specified threshold.  Finally, the test data is processed with</w:t>
       </w:r>
       <w:r>
         <w:t xml:space="preserve"> </w:t>
@@ -143,24 +111,14 @@
       <w:r>
         <w:t xml:space="preserve">I tested only </w:t>
       </w:r>
-      <w:proofErr w:type="gramStart"/>
       <w:r>
         <w:rPr>
           <w:b/>
         </w:rPr>
         <w:t>A</w:t>
       </w:r>
-      <w:proofErr w:type="gramEnd"/>
-      <w:r>
-        <w:t xml:space="preserve"> </w:t>
-      </w:r>
-      <w:proofErr w:type="spellStart"/>
-      <w:r>
-        <w:t>vs</w:t>
-      </w:r>
-      <w:proofErr w:type="spellEnd"/>
-      <w:r>
-        <w:t xml:space="preserve"> </w:t>
+      <w:r>
+        <w:t xml:space="preserve"> vs </w:t>
       </w:r>
       <w:r>
         <w:rPr>
@@ -193,6 +151,41 @@
     <w:p/>
     <w:p>
       <w:r>
+        <w:t xml:space="preserve">The program can be compiled with </w:t>
+      </w:r>
+      <w:r>
+        <w:rPr>
+          <w:i/>
+        </w:rPr>
+        <w:t>javac Perceptrons.java</w:t>
+      </w:r>
+      <w:r>
+        <w:t xml:space="preserve">, with a CLASSPATH environment variable set to the project’s bin folder.  The program can then be executed with </w:t>
+      </w:r>
+      <w:r>
+        <w:rPr>
+          <w:i/>
+        </w:rPr>
+        <w:t>java hw1Perceptrons.Perceptrons input_file.data learning_rate</w:t>
+      </w:r>
+      <w:r>
+        <w:t xml:space="preserve">, where </w:t>
+      </w:r>
+      <w:r>
+        <w:rPr>
+          <w:i/>
+        </w:rPr>
+        <w:t>learning_rate</w:t>
+      </w:r>
+      <w:r>
+        <w:t xml:space="preserve"> is a double type decimal.</w:t>
+      </w:r>
+      <w:bookmarkStart w:id="0" w:name="_GoBack"/>
+      <w:bookmarkEnd w:id="0"/>
+    </w:p>
+    <w:p/>
+    <w:p>
+      <w:r>
         <w:t>OBSERVATIONS</w:t>
       </w:r>
     </w:p>
@@ -246,8 +239,6 @@
       <w:r>
         <w:t xml:space="preserve">.  In particular, these letters were not commonly classified as </w:t>
       </w:r>
-      <w:proofErr w:type="spellStart"/>
-      <w:proofErr w:type="gramStart"/>
       <w:r>
         <w:rPr>
           <w:b/>
@@ -255,12 +246,7 @@
         <w:t>A</w:t>
       </w:r>
       <w:r>
-        <w:t>s</w:t>
-      </w:r>
-      <w:proofErr w:type="spellEnd"/>
-      <w:proofErr w:type="gramEnd"/>
-      <w:r>
-        <w:t xml:space="preserve">, but rather </w:t>
+        <w:t xml:space="preserve">s, but rather </w:t>
       </w:r>
       <w:r>
         <w:rPr>
@@ -271,7 +257,6 @@
       <w:r>
         <w:t xml:space="preserve">s were incorrectly classified as </w:t>
       </w:r>
-      <w:proofErr w:type="spellStart"/>
       <w:r>
         <w:rPr>
           <w:b/>
@@ -279,13 +264,8 @@
         <w:t>H</w:t>
       </w:r>
       <w:r>
-        <w:t>s</w:t>
-      </w:r>
-      <w:proofErr w:type="spellEnd"/>
-      <w:r>
-        <w:t xml:space="preserve"> or </w:t>
-      </w:r>
-      <w:proofErr w:type="spellStart"/>
+        <w:t xml:space="preserve">s or </w:t>
+      </w:r>
       <w:r>
         <w:rPr>
           <w:b/>
@@ -293,11 +273,7 @@
         <w:t>O</w:t>
       </w:r>
       <w:r>
-        <w:t>s</w:t>
-      </w:r>
-      <w:proofErr w:type="spellEnd"/>
-      <w:r>
-        <w:t xml:space="preserve">.  </w:t>
+        <w:t xml:space="preserve">s.  </w:t>
       </w:r>
       <w:r>
         <w:rPr>
@@ -333,15 +309,7 @@
         <w:t>A</w:t>
       </w:r>
       <w:r>
-        <w:t xml:space="preserve">.  If it </w:t>
-      </w:r>
-      <w:proofErr w:type="gramStart"/>
-      <w:r>
-        <w:t>is</w:t>
-      </w:r>
-      <w:proofErr w:type="gramEnd"/>
-      <w:r>
-        <w:t xml:space="preserve"> cursive or lower-case, it would, indeed, look very much like</w:t>
+        <w:t>.  If it is cursive or lower-case, it would, indeed, look very much like</w:t>
       </w:r>
       <w:r>
         <w:t xml:space="preserve"> an </w:t>
@@ -422,15 +390,7 @@
         <w:t>H</w:t>
       </w:r>
       <w:r>
-        <w:t xml:space="preserve">, with which the </w:t>
-      </w:r>
-      <w:proofErr w:type="spellStart"/>
-      <w:r>
-        <w:t>perceptrons</w:t>
-      </w:r>
-      <w:proofErr w:type="spellEnd"/>
-      <w:r>
-        <w:t xml:space="preserve"> most commonly confuse </w:t>
+        <w:t xml:space="preserve">, with which the perceptrons most commonly confuse </w:t>
       </w:r>
       <w:r>
         <w:rPr>
@@ -525,15 +485,7 @@
     </w:p>
     <w:p>
       <w:r>
-        <w:t xml:space="preserve">The lower learning rate understandably initiated more epochs being executed.  However, I felt this led to some </w:t>
-      </w:r>
-      <w:proofErr w:type="spellStart"/>
-      <w:r>
-        <w:t>perceptrons</w:t>
-      </w:r>
-      <w:proofErr w:type="spellEnd"/>
-      <w:r>
-        <w:t xml:space="preserve"> becoming over-trained, resulting in </w:t>
+        <w:t xml:space="preserve">The lower learning rate understandably initiated more epochs being executed.  However, I felt this led to some perceptrons becoming over-trained, resulting in </w:t>
       </w:r>
       <w:r>
         <w:t>some accuracy values falling into the 84% range.</w:t>
@@ -550,9 +502,20 @@
         <w:t>CONCLUSION</w:t>
       </w:r>
     </w:p>
-    <w:p>
-      <w:bookmarkStart w:id="0" w:name="_GoBack"/>
-      <w:bookmarkEnd w:id="0"/>
+    <w:p/>
+    <w:p>
+      <w:r>
+        <w:t>Overall, this was a very intriguing project.  Small changes in variables such as learning rate, weight convergence thresholds, and the number of examples used for training and testing can alter the results significantly.  It was an interesting experiment to find the ideal values for each.</w:t>
+      </w:r>
+    </w:p>
+    <w:p/>
+    <w:p>
+      <w:r>
+        <w:t>This also brings to light how difficult letter recognition can be.  Throughout our lives, people have become quite adept at distinguishing between handwritten letters, mostly based on experience.  A computer obviously lacks this, so it is impressive that it can accomplish the success rate it does with only a few mere seconds during which to become acquainted with the</w:t>
+      </w:r>
+      <w:r>
+        <w:t xml:space="preserve"> greatly varying styles of written characters.</w:t>
+      </w:r>
     </w:p>
     <w:sectPr>
       <w:pgSz w:w="12240" w:h="15840"/>

</xml_diff>